<commit_message>
zabyl dobaviyt fail osnovy python gde mnogo zadaniy
</commit_message>
<xml_diff>
--- a/Работа с GitHub/инструкция по git.docx
+++ b/Работа с GitHub/инструкция по git.docx
@@ -167,7 +167,7 @@
               </wp:anchor>
             </w:drawing>
           </mc:Choice>
-          <mc:Fallback xmlns:w16du="http://schemas.microsoft.com/office/word/2023/wordml/word16du" xmlns:oel="http://schemas.microsoft.com/office/2019/extlst">
+          <mc:Fallback xmlns:oel="http://schemas.microsoft.com/office/2019/extlst" xmlns:w16du="http://schemas.microsoft.com/office/word/2023/wordml/word16du">
             <w:pict>
               <v:rect w14:anchorId="7F572D24" id="Прямоугольник 1" o:spid="_x0000_s1026" style="position:absolute;margin-left:348.45pt;margin-top:37.2pt;width:31.5pt;height:21pt;z-index:251659264;visibility:visible;mso-wrap-style:square;mso-width-percent:0;mso-height-percent:0;mso-wrap-distance-left:9pt;mso-wrap-distance-top:0;mso-wrap-distance-right:9pt;mso-wrap-distance-bottom:0;mso-position-horizontal:absolute;mso-position-horizontal-relative:text;mso-position-vertical:absolute;mso-position-vertical-relative:text;mso-width-percent:0;mso-height-percent:0;mso-width-relative:margin;mso-height-relative:margin;v-text-anchor:middle" o:gfxdata="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" filled="f" strokecolor="red" strokeweight="3pt"/>
             </w:pict>
@@ -340,7 +340,7 @@
               </wp:anchor>
             </w:drawing>
           </mc:Choice>
-          <mc:Fallback xmlns:w16du="http://schemas.microsoft.com/office/word/2023/wordml/word16du" xmlns:oel="http://schemas.microsoft.com/office/2019/extlst">
+          <mc:Fallback xmlns:oel="http://schemas.microsoft.com/office/2019/extlst" xmlns:w16du="http://schemas.microsoft.com/office/word/2023/wordml/word16du">
             <w:pict>
               <v:rect w14:anchorId="565942BC" id="Прямоугольник 1" o:spid="_x0000_s1026" style="position:absolute;margin-left:278.7pt;margin-top:196.4pt;width:51pt;height:21pt;z-index:251661312;visibility:visible;mso-wrap-style:square;mso-width-percent:0;mso-height-percent:0;mso-wrap-distance-left:9pt;mso-wrap-distance-top:0;mso-wrap-distance-right:9pt;mso-wrap-distance-bottom:0;mso-position-horizontal:absolute;mso-position-horizontal-relative:text;mso-position-vertical:absolute;mso-position-vertical-relative:text;mso-width-percent:0;mso-height-percent:0;mso-width-relative:margin;mso-height-relative:margin;v-text-anchor:middle" o:gfxdata="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" filled="f" strokecolor="red" strokeweight="3pt"/>
             </w:pict>
@@ -440,7 +440,6 @@
         </w:rPr>
         <w:t xml:space="preserve"> </w:t>
       </w:r>
-      <w:proofErr w:type="spellStart"/>
       <w:r>
         <w:rPr>
           <w:rFonts w:ascii="Times New Roman" w:hAnsi="Times New Roman" w:cs="Times New Roman"/>
@@ -448,7 +447,6 @@
         </w:rPr>
         <w:t>ssh</w:t>
       </w:r>
-      <w:proofErr w:type="spellEnd"/>
       <w:r>
         <w:rPr>
           <w:rFonts w:ascii="Times New Roman" w:hAnsi="Times New Roman" w:cs="Times New Roman"/>
@@ -471,88 +469,37 @@
         <w:rPr>
           <w:rFonts w:ascii="Times New Roman" w:hAnsi="Times New Roman" w:cs="Times New Roman"/>
         </w:rPr>
-        <w:t xml:space="preserve">его на аккаунт в </w:t>
-      </w:r>
-      <w:proofErr w:type="spellStart"/>
-      <w:r>
-        <w:rPr>
-          <w:rFonts w:ascii="Times New Roman" w:hAnsi="Times New Roman" w:cs="Times New Roman"/>
-        </w:rPr>
-        <w:t>гитхаб</w:t>
-      </w:r>
-      <w:proofErr w:type="spellEnd"/>
-    </w:p>
-    <w:p>
-      <w:pPr>
-        <w:rPr>
-          <w:rFonts w:ascii="Times New Roman" w:hAnsi="Times New Roman" w:cs="Times New Roman"/>
-        </w:rPr>
-      </w:pPr>
-    </w:p>
-    <w:p>
-      <w:pPr>
-        <w:jc w:val="both"/>
-        <w:rPr>
-          <w:rFonts w:ascii="Times New Roman" w:hAnsi="Times New Roman" w:cs="Times New Roman"/>
-        </w:rPr>
-      </w:pPr>
-      <w:r>
-        <w:rPr>
-          <w:rFonts w:ascii="Times New Roman" w:hAnsi="Times New Roman" w:cs="Times New Roman"/>
-        </w:rPr>
-        <w:t xml:space="preserve">перед тем, как делать </w:t>
-      </w:r>
-      <w:proofErr w:type="spellStart"/>
-      <w:r>
-        <w:rPr>
-          <w:rFonts w:ascii="Times New Roman" w:hAnsi="Times New Roman" w:cs="Times New Roman"/>
-        </w:rPr>
-        <w:t>git</w:t>
-      </w:r>
-      <w:proofErr w:type="spellEnd"/>
-      <w:r>
-        <w:rPr>
-          <w:rFonts w:ascii="Times New Roman" w:hAnsi="Times New Roman" w:cs="Times New Roman"/>
-        </w:rPr>
-        <w:t xml:space="preserve"> </w:t>
-      </w:r>
-      <w:proofErr w:type="spellStart"/>
-      <w:r>
-        <w:rPr>
-          <w:rFonts w:ascii="Times New Roman" w:hAnsi="Times New Roman" w:cs="Times New Roman"/>
-        </w:rPr>
-        <w:t>clone</w:t>
-      </w:r>
-      <w:proofErr w:type="spellEnd"/>
-      <w:r>
-        <w:rPr>
-          <w:rFonts w:ascii="Times New Roman" w:hAnsi="Times New Roman" w:cs="Times New Roman"/>
-        </w:rPr>
-        <w:t xml:space="preserve">, заходим в </w:t>
-      </w:r>
-      <w:proofErr w:type="spellStart"/>
-      <w:r>
-        <w:rPr>
-          <w:rFonts w:ascii="Times New Roman" w:hAnsi="Times New Roman" w:cs="Times New Roman"/>
-        </w:rPr>
-        <w:t>powershell</w:t>
-      </w:r>
-      <w:proofErr w:type="spellEnd"/>
-      <w:r>
-        <w:rPr>
-          <w:rFonts w:ascii="Times New Roman" w:hAnsi="Times New Roman" w:cs="Times New Roman"/>
-        </w:rPr>
-        <w:t xml:space="preserve">, прописываем команду </w:t>
-      </w:r>
-    </w:p>
-    <w:p>
-      <w:pPr>
-        <w:jc w:val="both"/>
-        <w:rPr>
-          <w:rFonts w:ascii="Times New Roman" w:hAnsi="Times New Roman" w:cs="Times New Roman"/>
-        </w:rPr>
-      </w:pPr>
-      <w:proofErr w:type="spellStart"/>
+        <w:t>его на аккаунт в гитхаб</w:t>
+      </w:r>
+    </w:p>
+    <w:p>
+      <w:pPr>
+        <w:rPr>
+          <w:rFonts w:ascii="Times New Roman" w:hAnsi="Times New Roman" w:cs="Times New Roman"/>
+        </w:rPr>
+      </w:pPr>
+    </w:p>
+    <w:p>
+      <w:pPr>
+        <w:jc w:val="both"/>
+        <w:rPr>
+          <w:rFonts w:ascii="Times New Roman" w:hAnsi="Times New Roman" w:cs="Times New Roman"/>
+        </w:rPr>
+      </w:pPr>
+      <w:r>
+        <w:rPr>
+          <w:rFonts w:ascii="Times New Roman" w:hAnsi="Times New Roman" w:cs="Times New Roman"/>
+        </w:rPr>
+        <w:t xml:space="preserve">перед тем, как делать git clone, заходим в powershell, прописываем команду </w:t>
+      </w:r>
+    </w:p>
+    <w:p>
+      <w:pPr>
+        <w:jc w:val="both"/>
+        <w:rPr>
+          <w:rFonts w:ascii="Times New Roman" w:hAnsi="Times New Roman" w:cs="Times New Roman"/>
+        </w:rPr>
+      </w:pPr>
       <w:r>
         <w:rPr>
           <w:rFonts w:ascii="Times New Roman" w:hAnsi="Times New Roman" w:cs="Times New Roman"/>
@@ -561,7 +508,6 @@
         <w:lastRenderedPageBreak/>
         <w:t>ssh-keygen</w:t>
       </w:r>
-      <w:proofErr w:type="spellEnd"/>
       <w:r>
         <w:rPr>
           <w:rFonts w:ascii="Times New Roman" w:hAnsi="Times New Roman" w:cs="Times New Roman"/>
@@ -628,7 +574,6 @@
         </w:rPr>
         <w:t xml:space="preserve"> </w:t>
       </w:r>
-      <w:proofErr w:type="gramStart"/>
       <w:r>
         <w:rPr>
           <w:rFonts w:ascii="Times New Roman" w:hAnsi="Times New Roman" w:cs="Times New Roman"/>
@@ -639,28 +584,7 @@
         <w:rPr>
           <w:rFonts w:ascii="Times New Roman" w:hAnsi="Times New Roman" w:cs="Times New Roman"/>
         </w:rPr>
-        <w:t>далее</w:t>
-      </w:r>
-      <w:proofErr w:type="gramEnd"/>
-      <w:r>
-        <w:rPr>
-          <w:rFonts w:ascii="Times New Roman" w:hAnsi="Times New Roman" w:cs="Times New Roman"/>
-        </w:rPr>
-        <w:t xml:space="preserve"> можете 3 раза нажать </w:t>
-      </w:r>
-      <w:proofErr w:type="spellStart"/>
-      <w:r>
-        <w:rPr>
-          <w:rFonts w:ascii="Times New Roman" w:hAnsi="Times New Roman" w:cs="Times New Roman"/>
-        </w:rPr>
-        <w:t>enter</w:t>
-      </w:r>
-      <w:proofErr w:type="spellEnd"/>
-      <w:r>
-        <w:rPr>
-          <w:rFonts w:ascii="Times New Roman" w:hAnsi="Times New Roman" w:cs="Times New Roman"/>
-        </w:rPr>
-        <w:t xml:space="preserve">. затем команда: </w:t>
+        <w:t xml:space="preserve">далее можете 3 раза нажать enter. затем команда: </w:t>
       </w:r>
     </w:p>
     <w:p>
@@ -684,37 +608,12 @@
           <w:rFonts w:ascii="Times New Roman" w:hAnsi="Times New Roman" w:cs="Times New Roman"/>
         </w:rPr>
       </w:pPr>
-      <w:proofErr w:type="spellStart"/>
       <w:r>
         <w:rPr>
           <w:rFonts w:ascii="Times New Roman" w:hAnsi="Times New Roman" w:cs="Times New Roman"/>
           <w:highlight w:val="yellow"/>
         </w:rPr>
-        <w:t>cat</w:t>
-      </w:r>
-      <w:proofErr w:type="spellEnd"/>
-      <w:r>
-        <w:rPr>
-          <w:rFonts w:ascii="Times New Roman" w:hAnsi="Times New Roman" w:cs="Times New Roman"/>
-          <w:highlight w:val="yellow"/>
-        </w:rPr>
-        <w:t xml:space="preserve"> ~/.</w:t>
-      </w:r>
-      <w:proofErr w:type="spellStart"/>
-      <w:r>
-        <w:rPr>
-          <w:rFonts w:ascii="Times New Roman" w:hAnsi="Times New Roman" w:cs="Times New Roman"/>
-          <w:highlight w:val="yellow"/>
-        </w:rPr>
-        <w:t>ssh</w:t>
-      </w:r>
-      <w:proofErr w:type="spellEnd"/>
-      <w:r>
-        <w:rPr>
-          <w:rFonts w:ascii="Times New Roman" w:hAnsi="Times New Roman" w:cs="Times New Roman"/>
-          <w:highlight w:val="yellow"/>
-        </w:rPr>
-        <w:t>/id_*.pub</w:t>
+        <w:t>cat ~/.ssh/id_*.pub</w:t>
       </w:r>
     </w:p>
     <w:p>
@@ -793,30 +692,8 @@
         <w:rPr>
           <w:rFonts w:ascii="Times New Roman" w:hAnsi="Times New Roman" w:cs="Times New Roman"/>
         </w:rPr>
-        <w:t xml:space="preserve">у вас отобразится в окне терминала публичный </w:t>
-      </w:r>
-      <w:proofErr w:type="spellStart"/>
-      <w:r>
-        <w:rPr>
-          <w:rFonts w:ascii="Times New Roman" w:hAnsi="Times New Roman" w:cs="Times New Roman"/>
-        </w:rPr>
-        <w:t>ssh</w:t>
-      </w:r>
-      <w:proofErr w:type="spellEnd"/>
-      <w:r>
-        <w:rPr>
-          <w:rFonts w:ascii="Times New Roman" w:hAnsi="Times New Roman" w:cs="Times New Roman"/>
-        </w:rPr>
-        <w:t xml:space="preserve"> ключ. его нужно выделить, скопировать и добавить на </w:t>
-      </w:r>
-      <w:proofErr w:type="spellStart"/>
-      <w:r>
-        <w:rPr>
-          <w:rFonts w:ascii="Times New Roman" w:hAnsi="Times New Roman" w:cs="Times New Roman"/>
-        </w:rPr>
-        <w:t>гитхаб</w:t>
-      </w:r>
-      <w:proofErr w:type="spellEnd"/>
+        <w:t>у вас отобразится в окне терминала публичный ssh ключ. его нужно выделить, скопировать и добавить на гитхаб</w:t>
+      </w:r>
       <w:r>
         <w:rPr>
           <w:rFonts w:ascii="Times New Roman" w:hAnsi="Times New Roman" w:cs="Times New Roman"/>
@@ -839,21 +716,7 @@
         <w:rPr>
           <w:rFonts w:ascii="Times New Roman" w:hAnsi="Times New Roman" w:cs="Times New Roman"/>
         </w:rPr>
-        <w:t>опировать нужно всё, начиная с первого слова (</w:t>
-      </w:r>
-      <w:proofErr w:type="spellStart"/>
-      <w:r>
-        <w:rPr>
-          <w:rFonts w:ascii="Times New Roman" w:hAnsi="Times New Roman" w:cs="Times New Roman"/>
-        </w:rPr>
-        <w:t>ssh-ed</w:t>
-      </w:r>
-      <w:proofErr w:type="spellEnd"/>
-      <w:r>
-        <w:rPr>
-          <w:rFonts w:ascii="Times New Roman" w:hAnsi="Times New Roman" w:cs="Times New Roman"/>
-        </w:rPr>
-        <w:t xml:space="preserve"> и так далее до конца строки)</w:t>
+        <w:t>опировать нужно всё, начиная с первого слова (ssh-ed и так далее до конца строки)</w:t>
       </w:r>
     </w:p>
     <w:p>
@@ -992,35 +855,7 @@
           <w:rFonts w:ascii="Times New Roman" w:hAnsi="Times New Roman" w:cs="Times New Roman"/>
         </w:rPr>
         <w:lastRenderedPageBreak/>
-        <w:t xml:space="preserve"> переходим в SSH </w:t>
-      </w:r>
-      <w:proofErr w:type="spellStart"/>
-      <w:r>
-        <w:rPr>
-          <w:rFonts w:ascii="Times New Roman" w:hAnsi="Times New Roman" w:cs="Times New Roman"/>
-        </w:rPr>
-        <w:t>and</w:t>
-      </w:r>
-      <w:proofErr w:type="spellEnd"/>
-      <w:r>
-        <w:rPr>
-          <w:rFonts w:ascii="Times New Roman" w:hAnsi="Times New Roman" w:cs="Times New Roman"/>
-        </w:rPr>
-        <w:t xml:space="preserve"> GPG </w:t>
-      </w:r>
-      <w:proofErr w:type="spellStart"/>
-      <w:r>
-        <w:rPr>
-          <w:rFonts w:ascii="Times New Roman" w:hAnsi="Times New Roman" w:cs="Times New Roman"/>
-        </w:rPr>
-        <w:t>keys</w:t>
-      </w:r>
-      <w:proofErr w:type="spellEnd"/>
-      <w:r>
-        <w:rPr>
-          <w:rFonts w:ascii="Times New Roman" w:hAnsi="Times New Roman" w:cs="Times New Roman"/>
-        </w:rPr>
-        <w:t xml:space="preserve"> </w:t>
+        <w:t xml:space="preserve"> переходим в SSH and GPG keys </w:t>
       </w:r>
       <w:r>
         <w:rPr>
@@ -1080,35 +915,7 @@
         <w:rPr>
           <w:rFonts w:ascii="Times New Roman" w:hAnsi="Times New Roman" w:cs="Times New Roman"/>
         </w:rPr>
-        <w:t xml:space="preserve">там нужно нажать New SSH </w:t>
-      </w:r>
-      <w:proofErr w:type="spellStart"/>
-      <w:r>
-        <w:rPr>
-          <w:rFonts w:ascii="Times New Roman" w:hAnsi="Times New Roman" w:cs="Times New Roman"/>
-        </w:rPr>
-        <w:t>key</w:t>
-      </w:r>
-      <w:proofErr w:type="spellEnd"/>
-      <w:r>
-        <w:rPr>
-          <w:rFonts w:ascii="Times New Roman" w:hAnsi="Times New Roman" w:cs="Times New Roman"/>
-        </w:rPr>
-        <w:t xml:space="preserve">. в поле </w:t>
-      </w:r>
-      <w:proofErr w:type="spellStart"/>
-      <w:r>
-        <w:rPr>
-          <w:rFonts w:ascii="Times New Roman" w:hAnsi="Times New Roman" w:cs="Times New Roman"/>
-        </w:rPr>
-        <w:t>Title</w:t>
-      </w:r>
-      <w:proofErr w:type="spellEnd"/>
-      <w:r>
-        <w:rPr>
-          <w:rFonts w:ascii="Times New Roman" w:hAnsi="Times New Roman" w:cs="Times New Roman"/>
-        </w:rPr>
-        <w:t xml:space="preserve"> написать название (любое), в поле Key вставить ранее скопированный ключ. после сохранения пуши и клоны будут работать исправно (ну либо на экране будут подсказки с командами)</w:t>
+        <w:t>там нужно нажать New SSH key. в поле Title написать название (любое), в поле Key вставить ранее скопированный ключ. после сохранения пуши и клоны будут работать исправно (ну либо на экране будут подсказки с командами)</w:t>
       </w:r>
     </w:p>
     <w:p>
@@ -1150,7 +957,6 @@
         </w:rPr>
         <w:t xml:space="preserve"> -&gt; </w:t>
       </w:r>
-      <w:proofErr w:type="spellStart"/>
       <w:r>
         <w:rPr>
           <w:rFonts w:ascii="Times New Roman" w:hAnsi="Times New Roman" w:cs="Times New Roman"/>
@@ -1158,7 +964,6 @@
         </w:rPr>
         <w:t>ssh</w:t>
       </w:r>
-      <w:proofErr w:type="spellEnd"/>
       <w:r>
         <w:rPr>
           <w:rFonts w:ascii="Times New Roman" w:hAnsi="Times New Roman" w:cs="Times New Roman"/>
@@ -1268,7 +1073,7 @@
               </wp:anchor>
             </w:drawing>
           </mc:Choice>
-          <mc:Fallback xmlns:w16du="http://schemas.microsoft.com/office/word/2023/wordml/word16du" xmlns:oel="http://schemas.microsoft.com/office/2019/extlst">
+          <mc:Fallback xmlns:oel="http://schemas.microsoft.com/office/2019/extlst" xmlns:w16du="http://schemas.microsoft.com/office/word/2023/wordml/word16du">
             <w:pict>
               <v:rect w14:anchorId="086A57D3" id="Прямоугольник 1" o:spid="_x0000_s1026" style="position:absolute;margin-left:415.2pt;margin-top:136.05pt;width:23.25pt;height:18.75pt;z-index:251668480;visibility:visible;mso-wrap-style:square;mso-width-percent:0;mso-height-percent:0;mso-wrap-distance-left:9pt;mso-wrap-distance-top:0;mso-wrap-distance-right:9pt;mso-wrap-distance-bottom:0;mso-position-horizontal:absolute;mso-position-horizontal-relative:margin;mso-position-vertical:absolute;mso-position-vertical-relative:text;mso-width-percent:0;mso-height-percent:0;mso-width-relative:margin;mso-height-relative:margin;v-text-anchor:middle" o:gfxdata="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" filled="f" strokecolor="red" strokeweight="3pt">
                 <w10:wrap anchorx="margin"/>
@@ -1351,7 +1156,7 @@
               </wp:anchor>
             </w:drawing>
           </mc:Choice>
-          <mc:Fallback xmlns:w16du="http://schemas.microsoft.com/office/word/2023/wordml/word16du" xmlns:oel="http://schemas.microsoft.com/office/2019/extlst">
+          <mc:Fallback xmlns:oel="http://schemas.microsoft.com/office/2019/extlst" xmlns:w16du="http://schemas.microsoft.com/office/word/2023/wordml/word16du">
             <w:pict>
               <v:rect w14:anchorId="35CC7581" id="Прямоугольник 1" o:spid="_x0000_s1026" style="position:absolute;margin-left:283.2pt;margin-top:113.55pt;width:24.75pt;height:19.5pt;z-index:251666432;visibility:visible;mso-wrap-style:square;mso-width-percent:0;mso-height-percent:0;mso-wrap-distance-left:9pt;mso-wrap-distance-top:0;mso-wrap-distance-right:9pt;mso-wrap-distance-bottom:0;mso-position-horizontal:absolute;mso-position-horizontal-relative:text;mso-position-vertical:absolute;mso-position-vertical-relative:text;mso-width-percent:0;mso-height-percent:0;mso-width-relative:margin;mso-height-relative:margin;v-text-anchor:middle" o:gfxdata="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" filled="f" strokecolor="red" strokeweight="3pt"/>
             </w:pict>
@@ -1432,7 +1237,7 @@
               </wp:anchor>
             </w:drawing>
           </mc:Choice>
-          <mc:Fallback xmlns:w16du="http://schemas.microsoft.com/office/word/2023/wordml/word16du" xmlns:oel="http://schemas.microsoft.com/office/2019/extlst">
+          <mc:Fallback xmlns:oel="http://schemas.microsoft.com/office/2019/extlst" xmlns:w16du="http://schemas.microsoft.com/office/word/2023/wordml/word16du">
             <w:pict>
               <v:rect w14:anchorId="4F3FDDDB" id="Прямоугольник 1" o:spid="_x0000_s1026" style="position:absolute;margin-left:390.75pt;margin-top:49.8pt;width:51pt;height:21pt;z-index:251664384;visibility:visible;mso-wrap-style:square;mso-width-percent:0;mso-height-percent:0;mso-wrap-distance-left:9pt;mso-wrap-distance-top:0;mso-wrap-distance-right:9pt;mso-wrap-distance-bottom:0;mso-position-horizontal:absolute;mso-position-horizontal-relative:text;mso-position-vertical:absolute;mso-position-vertical-relative:text;mso-width-percent:0;mso-height-percent:0;mso-width-relative:margin;mso-height-relative:margin;v-text-anchor:middle" o:gfxdata="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" filled="f" strokecolor="red" strokeweight="3pt"/>
             </w:pict>
@@ -1755,7 +1560,6 @@
         </w:rPr>
         <w:t xml:space="preserve">Выполнить два задания для новичков и закинуть в </w:t>
       </w:r>
-      <w:proofErr w:type="spellStart"/>
       <w:r>
         <w:rPr>
           <w:rFonts w:ascii="Times New Roman" w:hAnsi="Times New Roman" w:cs="Times New Roman"/>
@@ -1763,7 +1567,6 @@
         </w:rPr>
         <w:t>Github</w:t>
       </w:r>
-      <w:proofErr w:type="spellEnd"/>
       <w:r>
         <w:rPr>
           <w:rFonts w:ascii="Times New Roman" w:hAnsi="Times New Roman" w:cs="Times New Roman"/>
@@ -1811,48 +1614,21 @@
       <w:r>
         <w:t xml:space="preserve">Выполнить команду создания ветки </w:t>
       </w:r>
-      <w:proofErr w:type="spellStart"/>
       <w:r>
         <w:rPr>
           <w:rStyle w:val="HTML"/>
           <w:rFonts w:eastAsiaTheme="minorHAnsi"/>
         </w:rPr>
-        <w:t>git</w:t>
-      </w:r>
-      <w:proofErr w:type="spellEnd"/>
+        <w:t>git checkout -b &lt;</w:t>
+      </w:r>
       <w:r>
         <w:rPr>
           <w:rStyle w:val="HTML"/>
           <w:rFonts w:eastAsiaTheme="minorHAnsi"/>
-        </w:rPr>
-        <w:t xml:space="preserve"> </w:t>
-      </w:r>
-      <w:proofErr w:type="spellStart"/>
-      <w:r>
-        <w:rPr>
-          <w:rStyle w:val="HTML"/>
-          <w:rFonts w:eastAsiaTheme="minorHAnsi"/>
-        </w:rPr>
-        <w:t>checkout</w:t>
-      </w:r>
-      <w:proofErr w:type="spellEnd"/>
-      <w:r>
-        <w:rPr>
-          <w:rStyle w:val="HTML"/>
-          <w:rFonts w:eastAsiaTheme="minorHAnsi"/>
-        </w:rPr>
-        <w:t xml:space="preserve"> -b &lt;</w:t>
-      </w:r>
-      <w:proofErr w:type="spellStart"/>
-      <w:r>
-        <w:rPr>
-          <w:rStyle w:val="HTML"/>
-          <w:rFonts w:eastAsiaTheme="minorHAnsi"/>
           <w:lang w:val="en-US"/>
         </w:rPr>
         <w:t>Netievskiy</w:t>
       </w:r>
-      <w:proofErr w:type="spellEnd"/>
       <w:r>
         <w:rPr>
           <w:rStyle w:val="HTML"/>
@@ -1981,23 +1757,7 @@
           <w:rFonts w:ascii="Times New Roman" w:hAnsi="Times New Roman" w:cs="Times New Roman"/>
           <w:lang w:val="en-US"/>
         </w:rPr>
-        <w:t>git commit -m “</w:t>
-      </w:r>
-      <w:proofErr w:type="spellStart"/>
-      <w:r>
-        <w:rPr>
-          <w:rFonts w:ascii="Times New Roman" w:hAnsi="Times New Roman" w:cs="Times New Roman"/>
-          <w:lang w:val="en-US"/>
-        </w:rPr>
-        <w:t>opisanie_fila</w:t>
-      </w:r>
-      <w:proofErr w:type="spellEnd"/>
-      <w:r>
-        <w:rPr>
-          <w:rFonts w:ascii="Times New Roman" w:hAnsi="Times New Roman" w:cs="Times New Roman"/>
-          <w:lang w:val="en-US"/>
-        </w:rPr>
-        <w:t>”</w:t>
+        <w:t>git commit -m “opisanie_fila”</w:t>
       </w:r>
       <w:r>
         <w:rPr>
@@ -2104,7 +1864,6 @@
         </w:rPr>
         <w:t xml:space="preserve"> «</w:t>
       </w:r>
-      <w:proofErr w:type="spellStart"/>
       <w:r>
         <w:rPr>
           <w:rFonts w:ascii="Times New Roman" w:hAnsi="Times New Roman" w:cs="Times New Roman"/>
@@ -2112,7 +1871,6 @@
         </w:rPr>
         <w:t>ya</w:t>
       </w:r>
-      <w:proofErr w:type="spellEnd"/>
       <w:r>
         <w:rPr>
           <w:rFonts w:ascii="Times New Roman" w:hAnsi="Times New Roman" w:cs="Times New Roman"/>
@@ -2120,53 +1878,12 @@
         </w:rPr>
         <w:t xml:space="preserve"> </w:t>
       </w:r>
-      <w:proofErr w:type="spellStart"/>
-      <w:r>
-        <w:rPr>
-          <w:rFonts w:ascii="Times New Roman" w:hAnsi="Times New Roman" w:cs="Times New Roman"/>
-          <w:lang w:val="en-US"/>
-        </w:rPr>
-        <w:t>vania</w:t>
-      </w:r>
-      <w:proofErr w:type="spellEnd"/>
-      <w:r>
-        <w:rPr>
-          <w:rFonts w:ascii="Times New Roman" w:hAnsi="Times New Roman" w:cs="Times New Roman"/>
-          <w:lang w:val="en-US"/>
-        </w:rPr>
-        <w:t xml:space="preserve"> </w:t>
-      </w:r>
-      <w:proofErr w:type="spellStart"/>
-      <w:r>
-        <w:rPr>
-          <w:rFonts w:ascii="Times New Roman" w:hAnsi="Times New Roman" w:cs="Times New Roman"/>
-          <w:lang w:val="en-US"/>
-        </w:rPr>
-        <w:t>sdelal</w:t>
-      </w:r>
-      <w:proofErr w:type="spellEnd"/>
-      <w:r>
-        <w:rPr>
-          <w:rFonts w:ascii="Times New Roman" w:hAnsi="Times New Roman" w:cs="Times New Roman"/>
-          <w:lang w:val="en-US"/>
-        </w:rPr>
-        <w:t xml:space="preserve"> </w:t>
-      </w:r>
-      <w:proofErr w:type="spellStart"/>
-      <w:r>
-        <w:rPr>
-          <w:rFonts w:ascii="Times New Roman" w:hAnsi="Times New Roman" w:cs="Times New Roman"/>
-          <w:lang w:val="en-US"/>
-        </w:rPr>
-        <w:t>zadanie</w:t>
-      </w:r>
-      <w:proofErr w:type="spellEnd"/>
-      <w:r>
-        <w:rPr>
-          <w:rFonts w:ascii="Times New Roman" w:hAnsi="Times New Roman" w:cs="Times New Roman"/>
-          <w:lang w:val="en-US"/>
-        </w:rPr>
-        <w:t xml:space="preserve"> 1 I 2</w:t>
+      <w:r>
+        <w:rPr>
+          <w:rFonts w:ascii="Times New Roman" w:hAnsi="Times New Roman" w:cs="Times New Roman"/>
+          <w:lang w:val="en-US"/>
+        </w:rPr>
+        <w:t>vania sdelal zadanie 1 I 2</w:t>
       </w:r>
       <w:r>
         <w:rPr>
@@ -2174,6 +1891,65 @@
           <w:lang w:val="en-US"/>
         </w:rPr>
         <w:t>»</w:t>
+      </w:r>
+    </w:p>
+    <w:p>
+      <w:pPr>
+        <w:jc w:val="both"/>
+        <w:rPr>
+          <w:rFonts w:ascii="Times New Roman" w:hAnsi="Times New Roman" w:cs="Times New Roman"/>
+          <w:lang w:val="en-US"/>
+        </w:rPr>
+      </w:pPr>
+    </w:p>
+    <w:p>
+      <w:pPr>
+        <w:jc w:val="both"/>
+        <w:rPr>
+          <w:rFonts w:ascii="Times New Roman" w:hAnsi="Times New Roman" w:cs="Times New Roman"/>
+          <w:lang w:val="en-US"/>
+        </w:rPr>
+      </w:pPr>
+      <w:r>
+        <w:rPr>
+          <w:noProof/>
+        </w:rPr>
+        <w:lastRenderedPageBreak/>
+        <w:drawing>
+          <wp:inline distT="0" distB="0" distL="0" distR="0" wp14:anchorId="5CB39896" wp14:editId="6F128955">
+            <wp:extent cx="5940425" cy="2181225"/>
+            <wp:effectExtent l="0" t="0" r="3175" b="9525"/>
+            <wp:docPr id="6" name="Рисунок 6"/>
+            <wp:cNvGraphicFramePr>
+              <a:graphicFrameLocks xmlns:a="http://schemas.openxmlformats.org/drawingml/2006/main" noChangeAspect="1"/>
+            </wp:cNvGraphicFramePr>
+            <a:graphic xmlns:a="http://schemas.openxmlformats.org/drawingml/2006/main">
+              <a:graphicData uri="http://schemas.openxmlformats.org/drawingml/2006/picture">
+                <pic:pic xmlns:pic="http://schemas.openxmlformats.org/drawingml/2006/picture">
+                  <pic:nvPicPr>
+                    <pic:cNvPr id="1" name=""/>
+                    <pic:cNvPicPr/>
+                  </pic:nvPicPr>
+                  <pic:blipFill>
+                    <a:blip r:embed="rId18"/>
+                    <a:stretch>
+                      <a:fillRect/>
+                    </a:stretch>
+                  </pic:blipFill>
+                  <pic:spPr>
+                    <a:xfrm>
+                      <a:off x="0" y="0"/>
+                      <a:ext cx="5940425" cy="2181225"/>
+                    </a:xfrm>
+                    <a:prstGeom prst="rect">
+                      <a:avLst/>
+                    </a:prstGeom>
+                  </pic:spPr>
+                </pic:pic>
+              </a:graphicData>
+            </a:graphic>
+          </wp:inline>
+        </w:drawing>
       </w:r>
     </w:p>
     <w:p>
@@ -2226,7 +2002,6 @@
           <w:noProof/>
           <w:lang w:val="en-US"/>
         </w:rPr>
-        <w:lastRenderedPageBreak/>
         <w:drawing>
           <wp:inline distT="0" distB="0" distL="0" distR="0" wp14:anchorId="21E510D9" wp14:editId="7DAB727C">
             <wp:extent cx="5940425" cy="3513455"/>
@@ -2243,7 +2018,7 @@
                     <pic:cNvPicPr/>
                   </pic:nvPicPr>
                   <pic:blipFill>
-                    <a:blip r:embed="rId18"/>
+                    <a:blip r:embed="rId19"/>
                     <a:stretch>
                       <a:fillRect/>
                     </a:stretch>
@@ -2266,6 +2041,55 @@
     </w:p>
     <w:p>
       <w:pPr>
+        <w:jc w:val="both"/>
+        <w:rPr>
+          <w:rFonts w:ascii="Times New Roman" w:hAnsi="Times New Roman" w:cs="Times New Roman"/>
+          <w:lang w:val="en-US"/>
+        </w:rPr>
+      </w:pPr>
+      <w:r>
+        <w:rPr>
+          <w:noProof/>
+        </w:rPr>
+        <w:drawing>
+          <wp:inline distT="0" distB="0" distL="0" distR="0" wp14:anchorId="0A4A0A67" wp14:editId="48576F6E">
+            <wp:extent cx="5940425" cy="1771650"/>
+            <wp:effectExtent l="0" t="0" r="3175" b="0"/>
+            <wp:docPr id="7" name="Рисунок 7"/>
+            <wp:cNvGraphicFramePr>
+              <a:graphicFrameLocks xmlns:a="http://schemas.openxmlformats.org/drawingml/2006/main" noChangeAspect="1"/>
+            </wp:cNvGraphicFramePr>
+            <a:graphic xmlns:a="http://schemas.openxmlformats.org/drawingml/2006/main">
+              <a:graphicData uri="http://schemas.openxmlformats.org/drawingml/2006/picture">
+                <pic:pic xmlns:pic="http://schemas.openxmlformats.org/drawingml/2006/picture">
+                  <pic:nvPicPr>
+                    <pic:cNvPr id="1" name=""/>
+                    <pic:cNvPicPr/>
+                  </pic:nvPicPr>
+                  <pic:blipFill>
+                    <a:blip r:embed="rId20"/>
+                    <a:stretch>
+                      <a:fillRect/>
+                    </a:stretch>
+                  </pic:blipFill>
+                  <pic:spPr>
+                    <a:xfrm>
+                      <a:off x="0" y="0"/>
+                      <a:ext cx="5940425" cy="1771650"/>
+                    </a:xfrm>
+                    <a:prstGeom prst="rect">
+                      <a:avLst/>
+                    </a:prstGeom>
+                  </pic:spPr>
+                </pic:pic>
+              </a:graphicData>
+            </a:graphic>
+          </wp:inline>
+        </w:drawing>
+      </w:r>
+    </w:p>
+    <w:p>
+      <w:pPr>
         <w:pStyle w:val="a3"/>
         <w:numPr>
           <w:ilvl w:val="0"/>
@@ -2389,6 +2213,7 @@
           <w:rFonts w:ascii="Times New Roman" w:hAnsi="Times New Roman" w:cs="Times New Roman"/>
           <w:noProof/>
         </w:rPr>
+        <w:lastRenderedPageBreak/>
         <mc:AlternateContent>
           <mc:Choice Requires="wps">
             <w:drawing>
@@ -2458,7 +2283,7 @@
               </wp:anchor>
             </w:drawing>
           </mc:Choice>
-          <mc:Fallback xmlns:w16du="http://schemas.microsoft.com/office/word/2023/wordml/word16du" xmlns:oel="http://schemas.microsoft.com/office/2019/extlst">
+          <mc:Fallback xmlns:oel="http://schemas.microsoft.com/office/2019/extlst" xmlns:w16du="http://schemas.microsoft.com/office/word/2023/wordml/word16du">
             <w:pict>
               <v:rect w14:anchorId="4F9471D2" id="Прямоугольник 1" o:spid="_x0000_s1026" style="position:absolute;margin-left:197.7pt;margin-top:127.2pt;width:129.75pt;height:19.5pt;z-index:251673600;visibility:visible;mso-wrap-style:square;mso-width-percent:0;mso-height-percent:0;mso-wrap-distance-left:9pt;mso-wrap-distance-top:0;mso-wrap-distance-right:9pt;mso-wrap-distance-bottom:0;mso-position-horizontal:absolute;mso-position-horizontal-relative:text;mso-position-vertical:absolute;mso-position-vertical-relative:text;mso-width-percent:0;mso-height-percent:0;mso-width-relative:margin;mso-height-relative:margin;v-text-anchor:middle" o:gfxdata="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" filled="f" strokecolor="red" strokeweight="3pt"/>
             </w:pict>
@@ -2539,7 +2364,7 @@
               </wp:anchor>
             </w:drawing>
           </mc:Choice>
-          <mc:Fallback xmlns:w16du="http://schemas.microsoft.com/office/word/2023/wordml/word16du" xmlns:oel="http://schemas.microsoft.com/office/2019/extlst">
+          <mc:Fallback xmlns:oel="http://schemas.microsoft.com/office/2019/extlst" xmlns:w16du="http://schemas.microsoft.com/office/word/2023/wordml/word16du">
             <w:pict>
               <v:rect w14:anchorId="1D63AD4B" id="Прямоугольник 1" o:spid="_x0000_s1026" style="position:absolute;margin-left:268.2pt;margin-top:31.95pt;width:64.5pt;height:19.5pt;z-index:251671552;visibility:visible;mso-wrap-style:square;mso-width-percent:0;mso-height-percent:0;mso-wrap-distance-left:9pt;mso-wrap-distance-top:0;mso-wrap-distance-right:9pt;mso-wrap-distance-bottom:0;mso-position-horizontal:absolute;mso-position-horizontal-relative:text;mso-position-vertical:absolute;mso-position-vertical-relative:text;mso-width-percent:0;mso-height-percent:0;mso-width-relative:margin;mso-height-relative:margin;v-text-anchor:middle" o:gfxdata="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" filled="f" strokecolor="red" strokeweight="3pt"/>
             </w:pict>
@@ -2568,7 +2393,7 @@
                     <pic:cNvPicPr/>
                   </pic:nvPicPr>
                   <pic:blipFill>
-                    <a:blip r:embed="rId19"/>
+                    <a:blip r:embed="rId21"/>
                     <a:stretch>
                       <a:fillRect/>
                     </a:stretch>
@@ -2620,7 +2445,6 @@
           <w:rFonts w:ascii="Times New Roman" w:hAnsi="Times New Roman" w:cs="Times New Roman"/>
           <w:noProof/>
         </w:rPr>
-        <w:lastRenderedPageBreak/>
         <w:drawing>
           <wp:inline distT="0" distB="0" distL="0" distR="0" wp14:anchorId="052B5B99" wp14:editId="3161DE37">
             <wp:extent cx="4387850" cy="3535608"/>
@@ -2637,7 +2461,7 @@
                     <pic:cNvPicPr/>
                   </pic:nvPicPr>
                   <pic:blipFill>
-                    <a:blip r:embed="rId20" cstate="print">
+                    <a:blip r:embed="rId22" cstate="print">
                       <a:extLst>
                         <a:ext uri="{28A0092B-C50C-407E-A947-70E740481C1C}">
                           <a14:useLocalDpi xmlns:a14="http://schemas.microsoft.com/office/drawing/2010/main" val="0"/>

</xml_diff>